<commit_message>
Added cv download to html and updated cv doc
</commit_message>
<xml_diff>
--- a/Flask/static/Resume-Travers-La-Ville.docx
+++ b/Flask/static/Resume-Travers-La-Ville.docx
@@ -409,28 +409,17 @@
     <w:p>
       <w:pPr>
         <w:pStyle w:val="Heading1"/>
+        <w:spacing w:before="165"/>
         <w:ind w:left="0"/>
         <w:rPr>
-          <w:color w:val="000000"/>
-        </w:rPr>
-      </w:pPr>
-      <w:r>
-        <w:rPr>
-          <w:rFonts w:hint="cs"/>
           <w:b w:val="0"/>
           <w:bCs w:val="0"/>
           <w:color w:val="000000"/>
           <w:sz w:val="20"/>
           <w:szCs w:val="20"/>
         </w:rPr>
-        <w:t>Strengths including analytical problem-solving abilities combined with collaborating across</w:t>
-      </w:r>
-    </w:p>
-    <w:p>
-      <w:pPr>
-        <w:pStyle w:val="Heading1"/>
-        <w:spacing w:before="0"/>
-        <w:ind w:left="0"/>
+      </w:pPr>
+      <w:r>
         <w:rPr>
           <w:b w:val="0"/>
           <w:bCs w:val="0"/>
@@ -438,17 +427,17 @@
           <w:sz w:val="20"/>
           <w:szCs w:val="20"/>
         </w:rPr>
-      </w:pPr>
-      <w:r>
-        <w:rPr>
-          <w:rFonts w:hint="cs"/>
+        <w:t xml:space="preserve">Strengths </w:t>
+      </w:r>
+      <w:r>
+        <w:rPr>
           <w:b w:val="0"/>
           <w:bCs w:val="0"/>
           <w:color w:val="000000"/>
           <w:sz w:val="20"/>
           <w:szCs w:val="20"/>
         </w:rPr>
-        <w:t>diverse groups, makes me a valuable addition to any team</w:t>
+        <w:t>include</w:t>
       </w:r>
       <w:r>
         <w:rPr>
@@ -458,7 +447,27 @@
           <w:sz w:val="20"/>
           <w:szCs w:val="20"/>
         </w:rPr>
-        <w:t>.</w:t>
+        <w:t xml:space="preserve"> stringing sentences together from alphabet soup, </w:t>
+      </w:r>
+      <w:r>
+        <w:rPr>
+          <w:b w:val="0"/>
+          <w:bCs w:val="0"/>
+          <w:color w:val="000000"/>
+          <w:sz w:val="20"/>
+          <w:szCs w:val="20"/>
+        </w:rPr>
+        <w:t xml:space="preserve">a </w:t>
+      </w:r>
+      <w:r>
+        <w:rPr>
+          <w:b w:val="0"/>
+          <w:bCs w:val="0"/>
+          <w:color w:val="000000"/>
+          <w:sz w:val="20"/>
+          <w:szCs w:val="20"/>
+        </w:rPr>
+        <w:t>seasoned "cat herder" and experience collaborating across diverse, distributed global teams.</w:t>
       </w:r>
     </w:p>
     <w:p>
@@ -4051,21 +4060,53 @@
         <w:rPr>
           <w:rFonts w:hint="cs"/>
         </w:rPr>
-        <w:t xml:space="preserve">devices Received Sprint Service Technician </w:t>
-      </w:r>
-      <w:proofErr w:type="gramStart"/>
-      <w:r>
-        <w:rPr>
-          <w:rFonts w:hint="cs"/>
-        </w:rPr>
-        <w:t>certification</w:t>
-      </w:r>
-      <w:proofErr w:type="gramEnd"/>
-      <w:r>
-        <w:rPr>
-          <w:rFonts w:hint="cs"/>
-        </w:rPr>
-        <w:t xml:space="preserve"> Promoted to Service Technician Manager</w:t>
+        <w:t>devices</w:t>
+      </w:r>
+    </w:p>
+    <w:p>
+      <w:pPr>
+        <w:pStyle w:val="BodyText"/>
+        <w:numPr>
+          <w:ilvl w:val="0"/>
+          <w:numId w:val="7"/>
+        </w:numPr>
+        <w:spacing w:line="292" w:lineRule="auto"/>
+        <w:ind w:right="4588"/>
+      </w:pPr>
+      <w:r>
+        <w:rPr>
+          <w:rFonts w:hint="cs"/>
+        </w:rPr>
+        <w:t xml:space="preserve">Received Sprint Service Technician </w:t>
+      </w:r>
+      <w:r>
+        <w:t>Certification</w:t>
+      </w:r>
+      <w:r>
+        <w:rPr>
+          <w:rFonts w:hint="cs"/>
+        </w:rPr>
+        <w:t xml:space="preserve"> </w:t>
+      </w:r>
+    </w:p>
+    <w:p>
+      <w:pPr>
+        <w:pStyle w:val="BodyText"/>
+        <w:numPr>
+          <w:ilvl w:val="0"/>
+          <w:numId w:val="7"/>
+        </w:numPr>
+        <w:spacing w:line="292" w:lineRule="auto"/>
+        <w:ind w:right="4588"/>
+      </w:pPr>
+      <w:r>
+        <w:t>P</w:t>
+      </w:r>
+      <w:r>
+        <w:rPr>
+          <w:rFonts w:hint="cs"/>
+        </w:rPr>
+        <w:t>romoted to Service Technician Manager</w:t>
       </w:r>
     </w:p>
     <w:p>
@@ -6943,7 +6984,6 @@
   <w:style w:type="character" w:default="1" w:styleId="DefaultParagraphFont">
     <w:name w:val="Default Paragraph Font"/>
     <w:uiPriority w:val="1"/>
-    <w:semiHidden/>
     <w:unhideWhenUsed/>
   </w:style>
   <w:style w:type="table" w:default="1" w:styleId="TableNormal">

</xml_diff>